<commit_message>
make top level toc items bold
</commit_message>
<xml_diff>
--- a/template.docx
+++ b/template.docx
@@ -6,8 +6,6 @@
       <w:pPr>
         <w:pStyle w:val="Title"/>
       </w:pPr>
-      <w:bookmarkStart w:id="0" w:name="_GoBack"/>
-      <w:bookmarkEnd w:id="0"/>
       <w:r>
         <w:t>Document title</w:t>
       </w:r>
@@ -73,24 +71,513 @@
           </w:r>
         </w:p>
         <w:p>
+          <w:pPr>
+            <w:pStyle w:val="TOC1"/>
+            <w:tabs>
+              <w:tab w:val="left" w:pos="660"/>
+              <w:tab w:val="right" w:leader="dot" w:pos="8302"/>
+            </w:tabs>
+            <w:rPr>
+              <w:noProof/>
+            </w:rPr>
+          </w:pPr>
           <w:r>
+            <w:rPr>
+              <w:b w:val="0"/>
+            </w:rPr>
             <w:fldChar w:fldCharType="begin"/>
           </w:r>
           <w:r>
             <w:instrText xml:space="preserve"> TOC \o "1-3" \h \z \u </w:instrText>
           </w:r>
           <w:r>
+            <w:rPr>
+              <w:b w:val="0"/>
+            </w:rPr>
             <w:fldChar w:fldCharType="separate"/>
           </w:r>
-          <w:r>
+          <w:hyperlink w:anchor="_Toc355289659" w:history="1">
+            <w:r>
+              <w:rPr>
+                <w:rStyle w:val="Hyperlink"/>
+                <w:noProof/>
+              </w:rPr>
+              <w:t>1.0</w:t>
+            </w:r>
+            <w:r>
+              <w:rPr>
+                <w:noProof/>
+              </w:rPr>
+              <w:tab/>
+            </w:r>
+            <w:r>
+              <w:rPr>
+                <w:rStyle w:val="Hyperlink"/>
+                <w:noProof/>
+              </w:rPr>
+              <w:t>Introduction</w:t>
+            </w:r>
+            <w:r>
+              <w:rPr>
+                <w:noProof/>
+                <w:webHidden/>
+              </w:rPr>
+              <w:tab/>
+            </w:r>
+            <w:r>
+              <w:rPr>
+                <w:noProof/>
+                <w:webHidden/>
+              </w:rPr>
+              <w:fldChar w:fldCharType="begin"/>
+            </w:r>
+            <w:r>
+              <w:rPr>
+                <w:noProof/>
+                <w:webHidden/>
+              </w:rPr>
+              <w:instrText xml:space="preserve"> PAGEREF _Toc355289659 \h </w:instrText>
+            </w:r>
+            <w:r>
+              <w:rPr>
+                <w:noProof/>
+                <w:webHidden/>
+              </w:rPr>
+            </w:r>
+            <w:r>
+              <w:rPr>
+                <w:noProof/>
+                <w:webHidden/>
+              </w:rPr>
+              <w:fldChar w:fldCharType="separate"/>
+            </w:r>
+            <w:r>
+              <w:rPr>
+                <w:noProof/>
+                <w:webHidden/>
+              </w:rPr>
+              <w:t>1</w:t>
+            </w:r>
+            <w:r>
+              <w:rPr>
+                <w:noProof/>
+                <w:webHidden/>
+              </w:rPr>
+              <w:fldChar w:fldCharType="end"/>
+            </w:r>
+          </w:hyperlink>
+        </w:p>
+        <w:p>
+          <w:pPr>
+            <w:pStyle w:val="TOC1"/>
+            <w:tabs>
+              <w:tab w:val="left" w:pos="660"/>
+              <w:tab w:val="right" w:leader="dot" w:pos="8302"/>
+            </w:tabs>
             <w:rPr>
-              <w:b/>
-              <w:bCs/>
               <w:noProof/>
-              <w:lang w:val="en-US"/>
             </w:rPr>
-            <w:t>No table of contents entries found.</w:t>
-          </w:r>
+          </w:pPr>
+          <w:hyperlink w:anchor="_Toc355289660" w:history="1">
+            <w:r>
+              <w:rPr>
+                <w:rStyle w:val="Hyperlink"/>
+                <w:noProof/>
+              </w:rPr>
+              <w:t>2.0</w:t>
+            </w:r>
+            <w:r>
+              <w:rPr>
+                <w:noProof/>
+              </w:rPr>
+              <w:tab/>
+            </w:r>
+            <w:r>
+              <w:rPr>
+                <w:rStyle w:val="Hyperlink"/>
+                <w:noProof/>
+              </w:rPr>
+              <w:t>How this document was created</w:t>
+            </w:r>
+            <w:r>
+              <w:rPr>
+                <w:noProof/>
+                <w:webHidden/>
+              </w:rPr>
+              <w:tab/>
+            </w:r>
+            <w:r>
+              <w:rPr>
+                <w:noProof/>
+                <w:webHidden/>
+              </w:rPr>
+              <w:fldChar w:fldCharType="begin"/>
+            </w:r>
+            <w:r>
+              <w:rPr>
+                <w:noProof/>
+                <w:webHidden/>
+              </w:rPr>
+              <w:instrText xml:space="preserve"> PAGEREF _Toc355289660 \h </w:instrText>
+            </w:r>
+            <w:r>
+              <w:rPr>
+                <w:noProof/>
+                <w:webHidden/>
+              </w:rPr>
+            </w:r>
+            <w:r>
+              <w:rPr>
+                <w:noProof/>
+                <w:webHidden/>
+              </w:rPr>
+              <w:fldChar w:fldCharType="separate"/>
+            </w:r>
+            <w:r>
+              <w:rPr>
+                <w:noProof/>
+                <w:webHidden/>
+              </w:rPr>
+              <w:t>2</w:t>
+            </w:r>
+            <w:r>
+              <w:rPr>
+                <w:noProof/>
+                <w:webHidden/>
+              </w:rPr>
+              <w:fldChar w:fldCharType="end"/>
+            </w:r>
+          </w:hyperlink>
+        </w:p>
+        <w:p>
+          <w:pPr>
+            <w:pStyle w:val="TOC1"/>
+            <w:tabs>
+              <w:tab w:val="left" w:pos="660"/>
+              <w:tab w:val="right" w:leader="dot" w:pos="8302"/>
+            </w:tabs>
+            <w:rPr>
+              <w:noProof/>
+            </w:rPr>
+          </w:pPr>
+          <w:hyperlink w:anchor="_Toc355289661" w:history="1">
+            <w:r>
+              <w:rPr>
+                <w:rStyle w:val="Hyperlink"/>
+                <w:noProof/>
+              </w:rPr>
+              <w:t>3.0</w:t>
+            </w:r>
+            <w:r>
+              <w:rPr>
+                <w:noProof/>
+              </w:rPr>
+              <w:tab/>
+            </w:r>
+            <w:r>
+              <w:rPr>
+                <w:rStyle w:val="Hyperlink"/>
+                <w:noProof/>
+              </w:rPr>
+              <w:t>Conclusions</w:t>
+            </w:r>
+            <w:r>
+              <w:rPr>
+                <w:noProof/>
+                <w:webHidden/>
+              </w:rPr>
+              <w:tab/>
+            </w:r>
+            <w:r>
+              <w:rPr>
+                <w:noProof/>
+                <w:webHidden/>
+              </w:rPr>
+              <w:fldChar w:fldCharType="begin"/>
+            </w:r>
+            <w:r>
+              <w:rPr>
+                <w:noProof/>
+                <w:webHidden/>
+              </w:rPr>
+              <w:instrText xml:space="preserve"> PAGEREF _Toc355289661 \h </w:instrText>
+            </w:r>
+            <w:r>
+              <w:rPr>
+                <w:noProof/>
+                <w:webHidden/>
+              </w:rPr>
+            </w:r>
+            <w:r>
+              <w:rPr>
+                <w:noProof/>
+                <w:webHidden/>
+              </w:rPr>
+              <w:fldChar w:fldCharType="separate"/>
+            </w:r>
+            <w:r>
+              <w:rPr>
+                <w:noProof/>
+                <w:webHidden/>
+              </w:rPr>
+              <w:t>3</w:t>
+            </w:r>
+            <w:r>
+              <w:rPr>
+                <w:noProof/>
+                <w:webHidden/>
+              </w:rPr>
+              <w:fldChar w:fldCharType="end"/>
+            </w:r>
+          </w:hyperlink>
+        </w:p>
+        <w:p>
+          <w:pPr>
+            <w:pStyle w:val="TOC2"/>
+            <w:tabs>
+              <w:tab w:val="left" w:pos="880"/>
+              <w:tab w:val="right" w:leader="dot" w:pos="8302"/>
+            </w:tabs>
+            <w:rPr>
+              <w:noProof/>
+            </w:rPr>
+          </w:pPr>
+          <w:hyperlink w:anchor="_Toc355289662" w:history="1">
+            <w:r>
+              <w:rPr>
+                <w:rStyle w:val="Hyperlink"/>
+                <w:noProof/>
+              </w:rPr>
+              <w:t>3.1</w:t>
+            </w:r>
+            <w:r>
+              <w:rPr>
+                <w:noProof/>
+              </w:rPr>
+              <w:tab/>
+            </w:r>
+            <w:r>
+              <w:rPr>
+                <w:rStyle w:val="Hyperlink"/>
+                <w:noProof/>
+              </w:rPr>
+              <w:t>Subheading</w:t>
+            </w:r>
+            <w:r>
+              <w:rPr>
+                <w:noProof/>
+                <w:webHidden/>
+              </w:rPr>
+              <w:tab/>
+            </w:r>
+            <w:r>
+              <w:rPr>
+                <w:noProof/>
+                <w:webHidden/>
+              </w:rPr>
+              <w:fldChar w:fldCharType="begin"/>
+            </w:r>
+            <w:r>
+              <w:rPr>
+                <w:noProof/>
+                <w:webHidden/>
+              </w:rPr>
+              <w:instrText xml:space="preserve"> PAGEREF _Toc355289662 \h </w:instrText>
+            </w:r>
+            <w:r>
+              <w:rPr>
+                <w:noProof/>
+                <w:webHidden/>
+              </w:rPr>
+            </w:r>
+            <w:r>
+              <w:rPr>
+                <w:noProof/>
+                <w:webHidden/>
+              </w:rPr>
+              <w:fldChar w:fldCharType="separate"/>
+            </w:r>
+            <w:r>
+              <w:rPr>
+                <w:noProof/>
+                <w:webHidden/>
+              </w:rPr>
+              <w:t>3</w:t>
+            </w:r>
+            <w:r>
+              <w:rPr>
+                <w:noProof/>
+                <w:webHidden/>
+              </w:rPr>
+              <w:fldChar w:fldCharType="end"/>
+            </w:r>
+          </w:hyperlink>
+        </w:p>
+        <w:p>
+          <w:pPr>
+            <w:pStyle w:val="TOC3"/>
+            <w:tabs>
+              <w:tab w:val="left" w:pos="1320"/>
+              <w:tab w:val="right" w:leader="dot" w:pos="8302"/>
+            </w:tabs>
+            <w:rPr>
+              <w:noProof/>
+            </w:rPr>
+          </w:pPr>
+          <w:hyperlink w:anchor="_Toc355289663" w:history="1">
+            <w:r>
+              <w:rPr>
+                <w:rStyle w:val="Hyperlink"/>
+                <w:noProof/>
+              </w:rPr>
+              <w:t>3.1.1</w:t>
+            </w:r>
+            <w:r>
+              <w:rPr>
+                <w:noProof/>
+              </w:rPr>
+              <w:tab/>
+            </w:r>
+            <w:r>
+              <w:rPr>
+                <w:rStyle w:val="Hyperlink"/>
+                <w:noProof/>
+              </w:rPr>
+              <w:t>Subsubheading</w:t>
+            </w:r>
+            <w:r>
+              <w:rPr>
+                <w:noProof/>
+                <w:webHidden/>
+              </w:rPr>
+              <w:tab/>
+            </w:r>
+            <w:r>
+              <w:rPr>
+                <w:noProof/>
+                <w:webHidden/>
+              </w:rPr>
+              <w:fldChar w:fldCharType="begin"/>
+            </w:r>
+            <w:r>
+              <w:rPr>
+                <w:noProof/>
+                <w:webHidden/>
+              </w:rPr>
+              <w:instrText xml:space="preserve"> PAGEREF _Toc355289663 \h </w:instrText>
+            </w:r>
+            <w:r>
+              <w:rPr>
+                <w:noProof/>
+                <w:webHidden/>
+              </w:rPr>
+            </w:r>
+            <w:r>
+              <w:rPr>
+                <w:noProof/>
+                <w:webHidden/>
+              </w:rPr>
+              <w:fldChar w:fldCharType="separate"/>
+            </w:r>
+            <w:r>
+              <w:rPr>
+                <w:noProof/>
+                <w:webHidden/>
+              </w:rPr>
+              <w:t>3</w:t>
+            </w:r>
+            <w:r>
+              <w:rPr>
+                <w:noProof/>
+                <w:webHidden/>
+              </w:rPr>
+              <w:fldChar w:fldCharType="end"/>
+            </w:r>
+          </w:hyperlink>
+        </w:p>
+        <w:p>
+          <w:pPr>
+            <w:pStyle w:val="TOC1"/>
+            <w:tabs>
+              <w:tab w:val="left" w:pos="660"/>
+              <w:tab w:val="right" w:leader="dot" w:pos="8302"/>
+            </w:tabs>
+            <w:rPr>
+              <w:noProof/>
+            </w:rPr>
+          </w:pPr>
+          <w:hyperlink w:anchor="_Toc355289664" w:history="1">
+            <w:r>
+              <w:rPr>
+                <w:rStyle w:val="Hyperlink"/>
+                <w:noProof/>
+              </w:rPr>
+              <w:t>4.0</w:t>
+            </w:r>
+            <w:r>
+              <w:rPr>
+                <w:noProof/>
+              </w:rPr>
+              <w:tab/>
+            </w:r>
+            <w:r>
+              <w:rPr>
+                <w:rStyle w:val="Hyperlink"/>
+                <w:noProof/>
+              </w:rPr>
+              <w:t>References</w:t>
+            </w:r>
+            <w:r>
+              <w:rPr>
+                <w:noProof/>
+                <w:webHidden/>
+              </w:rPr>
+              <w:tab/>
+            </w:r>
+            <w:r>
+              <w:rPr>
+                <w:noProof/>
+                <w:webHidden/>
+              </w:rPr>
+              <w:fldChar w:fldCharType="begin"/>
+            </w:r>
+            <w:r>
+              <w:rPr>
+                <w:noProof/>
+                <w:webHidden/>
+              </w:rPr>
+              <w:instrText xml:space="preserve"> PAGEREF _Toc355289664 \h </w:instrText>
+            </w:r>
+            <w:r>
+              <w:rPr>
+                <w:noProof/>
+                <w:webHidden/>
+              </w:rPr>
+            </w:r>
+            <w:r>
+              <w:rPr>
+                <w:noProof/>
+                <w:webHidden/>
+              </w:rPr>
+              <w:fldChar w:fldCharType="separate"/>
+            </w:r>
+            <w:r>
+              <w:rPr>
+                <w:noProof/>
+                <w:webHidden/>
+              </w:rPr>
+              <w:t>4</w:t>
+            </w:r>
+            <w:r>
+              <w:rPr>
+                <w:noProof/>
+                <w:webHidden/>
+              </w:rPr>
+              <w:fldChar w:fldCharType="end"/>
+            </w:r>
+          </w:hyperlink>
+        </w:p>
+        <w:p>
           <w:r>
             <w:rPr>
               <w:b/>
@@ -118,33 +605,17 @@
       </w:r>
     </w:p>
     <w:p>
-      <w:r>
-        <w:fldChar w:fldCharType="begin"/>
-      </w:r>
-      <w:r>
-        <w:instrText xml:space="preserve"> TOC \h \z \c "Figure" </w:instrText>
-      </w:r>
-      <w:r>
-        <w:fldChar w:fldCharType="separate"/>
-      </w:r>
-      <w:r>
-        <w:rPr>
-          <w:b/>
-          <w:bCs/>
-          <w:noProof/>
-          <w:lang w:val="en-US"/>
-        </w:rPr>
-        <w:t>No table of figures entries found.</w:t>
-      </w:r>
-      <w:r>
-        <w:rPr>
-          <w:b/>
-          <w:bCs/>
-          <w:noProof/>
-          <w:lang w:val="en-US"/>
-        </w:rPr>
-        <w:fldChar w:fldCharType="end"/>
-      </w:r>
+      <w:fldSimple w:instr=" TOC \h \z \c &quot;Figure&quot; ">
+        <w:r>
+          <w:rPr>
+            <w:b/>
+            <w:bCs/>
+            <w:noProof/>
+            <w:lang w:val="en-US"/>
+          </w:rPr>
+          <w:t>No table of figures entries found.</w:t>
+        </w:r>
+      </w:fldSimple>
     </w:p>
     <w:p>
       <w:pPr>
@@ -162,10 +633,12 @@
       <w:pPr>
         <w:pStyle w:val="Heading1"/>
       </w:pPr>
+      <w:bookmarkStart w:id="0" w:name="_Toc355289659"/>
       <w:r>
         <w:lastRenderedPageBreak/>
         <w:t>Introduction</w:t>
       </w:r>
+      <w:bookmarkEnd w:id="0"/>
     </w:p>
     <w:p>
       <w:pPr>
@@ -223,10 +696,12 @@
       <w:pPr>
         <w:pStyle w:val="Heading1"/>
       </w:pPr>
+      <w:bookmarkStart w:id="1" w:name="_Toc355289660"/>
       <w:r>
         <w:lastRenderedPageBreak/>
         <w:t>How this document was created</w:t>
       </w:r>
+      <w:bookmarkEnd w:id="1"/>
     </w:p>
     <w:p>
       <w:pPr>
@@ -381,13 +856,8 @@
         </w:numPr>
       </w:pPr>
       <w:r>
-        <w:t xml:space="preserve">Normal: 12 </w:t>
-      </w:r>
-      <w:proofErr w:type="spellStart"/>
-      <w:r>
-        <w:t>pt</w:t>
-      </w:r>
-      <w:proofErr w:type="spellEnd"/>
+        <w:t>Normal: 12 pt</w:t>
+      </w:r>
     </w:p>
     <w:p>
       <w:pPr>
@@ -398,15 +868,7 @@
         </w:numPr>
       </w:pPr>
       <w:r>
-        <w:t xml:space="preserve">Title: centre aligned, 160 </w:t>
-      </w:r>
-      <w:proofErr w:type="spellStart"/>
-      <w:r>
-        <w:t>pt</w:t>
-      </w:r>
-      <w:proofErr w:type="spellEnd"/>
-      <w:r>
-        <w:t xml:space="preserve"> above, no border</w:t>
+        <w:t>Title: centre aligned, 160 pt above, no border</w:t>
       </w:r>
     </w:p>
     <w:p>
@@ -418,15 +880,7 @@
         </w:numPr>
       </w:pPr>
       <w:r>
-        <w:t xml:space="preserve">Subtitle: centre aligned, 60 </w:t>
-      </w:r>
-      <w:proofErr w:type="spellStart"/>
-      <w:r>
-        <w:t>pt</w:t>
-      </w:r>
-      <w:proofErr w:type="spellEnd"/>
-      <w:r>
-        <w:t xml:space="preserve"> above, normal spacing, italic off</w:t>
+        <w:t>Subtitle: centre aligned, 60 pt above, normal spacing, italic off</w:t>
       </w:r>
     </w:p>
     <w:p>
@@ -438,21 +892,10 @@
         </w:numPr>
       </w:pPr>
       <w:r>
-        <w:t xml:space="preserve">Heading sizes: 16 </w:t>
-      </w:r>
-      <w:proofErr w:type="spellStart"/>
-      <w:r>
-        <w:t>pt</w:t>
-      </w:r>
-      <w:proofErr w:type="spellEnd"/>
-      <w:r>
-        <w:t xml:space="preserve">, 14 </w:t>
-      </w:r>
-      <w:proofErr w:type="spellStart"/>
-      <w:r>
-        <w:t>pt</w:t>
-      </w:r>
-      <w:proofErr w:type="spellEnd"/>
+        <w:t>TOC 1: bold</w:t>
+      </w:r>
+      <w:bookmarkStart w:id="2" w:name="_GoBack"/>
+      <w:bookmarkEnd w:id="2"/>
     </w:p>
     <w:p>
       <w:pPr>
@@ -463,6 +906,18 @@
         </w:numPr>
       </w:pPr>
       <w:r>
+        <w:t>Heading sizes: 16 pt, 14 pt</w:t>
+      </w:r>
+    </w:p>
+    <w:p>
+      <w:pPr>
+        <w:pStyle w:val="ListParagraph"/>
+        <w:numPr>
+          <w:ilvl w:val="1"/>
+          <w:numId w:val="3"/>
+        </w:numPr>
+      </w:pPr>
+      <w:r>
         <w:t>Duplicate linked “Heading 1” for contents/figures headings</w:t>
       </w:r>
     </w:p>
@@ -523,28 +978,32 @@
       <w:pPr>
         <w:pStyle w:val="Heading1"/>
       </w:pPr>
+      <w:bookmarkStart w:id="3" w:name="_Toc355289661"/>
       <w:r>
         <w:lastRenderedPageBreak/>
         <w:t>Conclusions</w:t>
       </w:r>
+      <w:bookmarkEnd w:id="3"/>
     </w:p>
     <w:p>
       <w:pPr>
         <w:pStyle w:val="Heading2"/>
       </w:pPr>
+      <w:bookmarkStart w:id="4" w:name="_Toc355289662"/>
       <w:r>
         <w:t>Subheading</w:t>
       </w:r>
+      <w:bookmarkEnd w:id="4"/>
     </w:p>
     <w:p>
       <w:pPr>
         <w:pStyle w:val="Heading3"/>
       </w:pPr>
-      <w:proofErr w:type="spellStart"/>
+      <w:bookmarkStart w:id="5" w:name="_Toc355289663"/>
       <w:r>
         <w:t>Subsubheading</w:t>
       </w:r>
-      <w:proofErr w:type="spellEnd"/>
+      <w:bookmarkEnd w:id="5"/>
     </w:p>
     <w:p>
       <w:pPr>
@@ -585,6 +1044,7 @@
         <w:br w:type="page"/>
       </w:r>
     </w:p>
+    <w:bookmarkStart w:id="6" w:name="_Toc355289664" w:displacedByCustomXml="next"/>
     <w:sdt>
       <w:sdtPr>
         <w:rPr>
@@ -609,6 +1069,7 @@
           <w:r>
             <w:t>References</w:t>
           </w:r>
+          <w:bookmarkEnd w:id="6"/>
         </w:p>
         <w:sdt>
           <w:sdtPr>
@@ -721,7 +1182,7 @@
           <w:rPr>
             <w:noProof/>
           </w:rPr>
-          <w:t>i</w:t>
+          <w:t>ii</w:t>
         </w:r>
         <w:r>
           <w:rPr>
@@ -2042,6 +2503,58 @@
       <w:sz w:val="24"/>
     </w:rPr>
   </w:style>
+  <w:style w:type="paragraph" w:styleId="TOC1">
+    <w:name w:val="toc 1"/>
+    <w:basedOn w:val="Normal"/>
+    <w:next w:val="Normal"/>
+    <w:autoRedefine/>
+    <w:uiPriority w:val="39"/>
+    <w:unhideWhenUsed/>
+    <w:rsid w:val="003363F0"/>
+    <w:pPr>
+      <w:spacing w:after="100"/>
+    </w:pPr>
+    <w:rPr>
+      <w:b/>
+    </w:rPr>
+  </w:style>
+  <w:style w:type="paragraph" w:styleId="TOC2">
+    <w:name w:val="toc 2"/>
+    <w:basedOn w:val="Normal"/>
+    <w:next w:val="Normal"/>
+    <w:autoRedefine/>
+    <w:uiPriority w:val="39"/>
+    <w:unhideWhenUsed/>
+    <w:rsid w:val="003363F0"/>
+    <w:pPr>
+      <w:spacing w:after="100"/>
+      <w:ind w:left="240"/>
+    </w:pPr>
+  </w:style>
+  <w:style w:type="paragraph" w:styleId="TOC3">
+    <w:name w:val="toc 3"/>
+    <w:basedOn w:val="Normal"/>
+    <w:next w:val="Normal"/>
+    <w:autoRedefine/>
+    <w:uiPriority w:val="39"/>
+    <w:unhideWhenUsed/>
+    <w:rsid w:val="003363F0"/>
+    <w:pPr>
+      <w:spacing w:after="100"/>
+      <w:ind w:left="480"/>
+    </w:pPr>
+  </w:style>
+  <w:style w:type="character" w:styleId="Hyperlink">
+    <w:name w:val="Hyperlink"/>
+    <w:basedOn w:val="DefaultParagraphFont"/>
+    <w:uiPriority w:val="99"/>
+    <w:unhideWhenUsed/>
+    <w:rsid w:val="003363F0"/>
+    <w:rPr>
+      <w:color w:val="0000FF" w:themeColor="hyperlink"/>
+      <w:u w:val="single"/>
+    </w:rPr>
+  </w:style>
 </w:styles>
 </file>
 
@@ -2931,6 +3444,58 @@
     <w:rsid w:val="001114CA"/>
     <w:rPr>
       <w:sz w:val="24"/>
+    </w:rPr>
+  </w:style>
+  <w:style w:type="paragraph" w:styleId="TOC1">
+    <w:name w:val="toc 1"/>
+    <w:basedOn w:val="Normal"/>
+    <w:next w:val="Normal"/>
+    <w:autoRedefine/>
+    <w:uiPriority w:val="39"/>
+    <w:unhideWhenUsed/>
+    <w:rsid w:val="003363F0"/>
+    <w:pPr>
+      <w:spacing w:after="100"/>
+    </w:pPr>
+    <w:rPr>
+      <w:b/>
+    </w:rPr>
+  </w:style>
+  <w:style w:type="paragraph" w:styleId="TOC2">
+    <w:name w:val="toc 2"/>
+    <w:basedOn w:val="Normal"/>
+    <w:next w:val="Normal"/>
+    <w:autoRedefine/>
+    <w:uiPriority w:val="39"/>
+    <w:unhideWhenUsed/>
+    <w:rsid w:val="003363F0"/>
+    <w:pPr>
+      <w:spacing w:after="100"/>
+      <w:ind w:left="240"/>
+    </w:pPr>
+  </w:style>
+  <w:style w:type="paragraph" w:styleId="TOC3">
+    <w:name w:val="toc 3"/>
+    <w:basedOn w:val="Normal"/>
+    <w:next w:val="Normal"/>
+    <w:autoRedefine/>
+    <w:uiPriority w:val="39"/>
+    <w:unhideWhenUsed/>
+    <w:rsid w:val="003363F0"/>
+    <w:pPr>
+      <w:spacing w:after="100"/>
+      <w:ind w:left="480"/>
+    </w:pPr>
+  </w:style>
+  <w:style w:type="character" w:styleId="Hyperlink">
+    <w:name w:val="Hyperlink"/>
+    <w:basedOn w:val="DefaultParagraphFont"/>
+    <w:uiPriority w:val="99"/>
+    <w:unhideWhenUsed/>
+    <w:rsid w:val="003363F0"/>
+    <w:rPr>
+      <w:color w:val="0000FF" w:themeColor="hyperlink"/>
+      <w:u w:val="single"/>
     </w:rPr>
   </w:style>
 </w:styles>
@@ -3166,7 +3731,7 @@
 </file>
 
 <file path=customXml/itemProps1.xml><?xml version="1.0" encoding="utf-8"?>
-<ds:datastoreItem xmlns:ds="http://schemas.openxmlformats.org/officeDocument/2006/customXml" ds:itemID="{6B5F2FEC-3DCA-4005-9CA2-721439590701}">
+<ds:datastoreItem xmlns:ds="http://schemas.openxmlformats.org/officeDocument/2006/customXml" ds:itemID="{8FF6D254-D414-4C48-BE4C-4374CF4BBB75}">
   <ds:schemaRefs>
     <ds:schemaRef ds:uri="http://schemas.openxmlformats.org/officeDocument/2006/bibliography"/>
   </ds:schemaRefs>

</xml_diff>